<commit_message>
update Sprint2 notes and Burndown
</commit_message>
<xml_diff>
--- a/DOCs/6733 Team2 Sprint2 Plan_Scrums .docx
+++ b/DOCs/6733 Team2 Sprint2 Plan_Scrums .docx
@@ -98,6 +98,9 @@
       <w:r>
         <w:t>25</w:t>
       </w:r>
+      <w:r>
+        <w:t xml:space="preserve">   Sprint Goal: focus on UI functions</w:t>
+      </w:r>
     </w:p>
     <w:p>
       <w:pPr>
@@ -110,6 +113,93 @@
       <w:r>
         <w:t xml:space="preserve"> </w:t>
       </w:r>
+      <w:r>
+        <w:t>Reviewed the Product backlog</w:t>
+      </w:r>
+    </w:p>
+    <w:p>
+      <w:pPr>
+        <w:pStyle w:val="ListParagraph"/>
+        <w:numPr>
+          <w:ilvl w:val="0"/>
+          <w:numId w:val="1"/>
+        </w:numPr>
+      </w:pPr>
+      <w:r>
+        <w:t>Split up some cards into multiple cards for simpler segment tracking</w:t>
+      </w:r>
+    </w:p>
+    <w:p>
+      <w:pPr>
+        <w:pStyle w:val="ListParagraph"/>
+        <w:numPr>
+          <w:ilvl w:val="0"/>
+          <w:numId w:val="1"/>
+        </w:numPr>
+      </w:pPr>
+      <w:r>
+        <w:t>Moved Product Backlog cards for Sprint 2 into the WIP-Sprint2 Backlog list</w:t>
+      </w:r>
+    </w:p>
+    <w:p>
+      <w:pPr>
+        <w:pStyle w:val="ListParagraph"/>
+        <w:numPr>
+          <w:ilvl w:val="0"/>
+          <w:numId w:val="1"/>
+        </w:numPr>
+      </w:pPr>
+      <w:r>
+        <w:t>Agreed that focus should be to key functionality for working prototype vs full fledged app, time is limited</w:t>
+      </w:r>
+    </w:p>
+    <w:p>
+      <w:pPr>
+        <w:pStyle w:val="ListParagraph"/>
+        <w:numPr>
+          <w:ilvl w:val="0"/>
+          <w:numId w:val="1"/>
+        </w:numPr>
+      </w:pPr>
+      <w:r>
+        <w:t xml:space="preserve">Discussed team availability during this Sprint, several </w:t>
+      </w:r>
+      <w:proofErr w:type="spellStart"/>
+      <w:r>
+        <w:t>pople</w:t>
+      </w:r>
+      <w:proofErr w:type="spellEnd"/>
+      <w:r>
+        <w:t xml:space="preserve"> will be out </w:t>
+      </w:r>
+      <w:proofErr w:type="spellStart"/>
+      <w:r>
+        <w:t>comminucation</w:t>
+      </w:r>
+      <w:proofErr w:type="spellEnd"/>
+      <w:r>
+        <w:t xml:space="preserve"> will be via email and Slack</w:t>
+      </w:r>
+    </w:p>
+    <w:p>
+      <w:pPr>
+        <w:pStyle w:val="ListParagraph"/>
+        <w:numPr>
+          <w:ilvl w:val="0"/>
+          <w:numId w:val="1"/>
+        </w:numPr>
+      </w:pPr>
+      <w:r>
+        <w:t xml:space="preserve">Trello is up to </w:t>
+      </w:r>
+      <w:proofErr w:type="gramStart"/>
+      <w:r>
+        <w:t>date,  due</w:t>
+      </w:r>
+      <w:proofErr w:type="gramEnd"/>
+      <w:r>
+        <w:t xml:space="preserve"> to issues loading Trello backups to GIT they will be stored in OneDrive</w:t>
+      </w:r>
     </w:p>
     <w:p/>
     <w:p>
@@ -121,9 +211,20 @@
       </w:r>
       <w:r>
         <w:t>26</w:t>
+      </w:r>
+    </w:p>
+    <w:p>
+      <w:r>
+        <w:t xml:space="preserve">General discussion, Team members working on self-training in Angular and Spring to be able to spread out work more in this Sprint.   Updates to repo for Code Merges and  Code Coverage posted to Repo, decision to go with screen shots for </w:t>
+      </w:r>
+      <w:r>
+        <w:t>coverage</w:t>
       </w:r>
       <w:bookmarkStart w:id="0" w:name="_GoBack"/>
       <w:bookmarkEnd w:id="0"/>
+      <w:r>
+        <w:t xml:space="preserve"> vs a Word file summary.</w:t>
+      </w:r>
     </w:p>
     <w:sectPr>
       <w:pgSz w:w="12240" w:h="15840"/>

</xml_diff>

<commit_message>
updata DOCs for wk2 sprint2
</commit_message>
<xml_diff>
--- a/DOCs/6733 Team2 Sprint2 Plan_Scrums .docx
+++ b/DOCs/6733 Team2 Sprint2 Plan_Scrums .docx
@@ -41,6 +41,11 @@
           <w:t>https://github.com/sloanlipman/ksu-swe-6733-gaming-matchmaker</w:t>
         </w:r>
       </w:hyperlink>
+    </w:p>
+    <w:p>
+      <w:r>
+        <w:t>Due to issues loading Trello backups to GIT they will be stored in OneDrive</w:t>
+      </w:r>
     </w:p>
     <w:p/>
     <w:p>
@@ -74,6 +79,28 @@
     </w:p>
     <w:p/>
     <w:p>
+      <w:bookmarkStart w:id="0" w:name="_GoBack"/>
+      <w:bookmarkEnd w:id="0"/>
+      <w:r>
+        <w:t>Trello</w:t>
+      </w:r>
+    </w:p>
+    <w:p>
+      <w:hyperlink r:id="rId7" w:history="1">
+        <w:r>
+          <w:rPr>
+            <w:rStyle w:val="Hyperlink"/>
+          </w:rPr>
+          <w:t>https://trello.com/b/Mn5Ftara/6733team2project</w:t>
+        </w:r>
+      </w:hyperlink>
+    </w:p>
+    <w:p>
+      <w:r>
+        <w:t>Project task documentation</w:t>
+      </w:r>
+    </w:p>
+    <w:p>
       <w:pPr>
         <w:pStyle w:val="Heading1"/>
       </w:pPr>
@@ -150,7 +177,15 @@
         </w:numPr>
       </w:pPr>
       <w:r>
-        <w:t>Agreed that focus should be to key functionality for working prototype vs full fledged app, time is limited</w:t>
+        <w:t xml:space="preserve">Agreed that focus should be to key functionality for working prototype vs </w:t>
+      </w:r>
+      <w:proofErr w:type="spellStart"/>
+      <w:r>
+        <w:t>full fledged</w:t>
+      </w:r>
+      <w:proofErr w:type="spellEnd"/>
+      <w:r>
+        <w:t xml:space="preserve"> app, time is limited</w:t>
       </w:r>
     </w:p>
     <w:p>
@@ -164,19 +199,15 @@
       <w:r>
         <w:t xml:space="preserve">Discussed team availability during this Sprint, several </w:t>
       </w:r>
-      <w:proofErr w:type="spellStart"/>
-      <w:r>
-        <w:t>pople</w:t>
-      </w:r>
-      <w:proofErr w:type="spellEnd"/>
+      <w:r>
+        <w:t>people</w:t>
+      </w:r>
       <w:r>
         <w:t xml:space="preserve"> will be out </w:t>
       </w:r>
-      <w:proofErr w:type="spellStart"/>
-      <w:r>
-        <w:t>comminucation</w:t>
-      </w:r>
-      <w:proofErr w:type="spellEnd"/>
+      <w:r>
+        <w:t>communication</w:t>
+      </w:r>
       <w:r>
         <w:t xml:space="preserve"> will be via email and Slack</w:t>
       </w:r>
@@ -215,15 +246,321 @@
     </w:p>
     <w:p>
       <w:r>
-        <w:t xml:space="preserve">General discussion, Team members working on self-training in Angular and Spring to be able to spread out work more in this Sprint.   Updates to repo for Code Merges and  Code Coverage posted to Repo, decision to go with screen shots for </w:t>
+        <w:t xml:space="preserve">General discussion, Team members working on self-training in Angular and Spring to be able to spread out work more in this Sprint.   Updates to repo for Code Merges </w:t>
+      </w:r>
+      <w:r>
+        <w:t>and Code</w:t>
+      </w:r>
+      <w:r>
+        <w:t xml:space="preserve"> Coverage posted to Repo, decision to go with screen shots for </w:t>
       </w:r>
       <w:r>
         <w:t>coverage</w:t>
       </w:r>
-      <w:bookmarkStart w:id="0" w:name="_GoBack"/>
-      <w:bookmarkEnd w:id="0"/>
       <w:r>
         <w:t xml:space="preserve"> vs a Word file summary.</w:t>
+      </w:r>
+    </w:p>
+    <w:p/>
+    <w:p>
+      <w:pPr>
+        <w:pStyle w:val="Heading1"/>
+      </w:pPr>
+      <w:r>
+        <w:t xml:space="preserve">Scrum 3/27 </w:t>
+      </w:r>
+      <w:r>
+        <w:t xml:space="preserve"> </w:t>
+      </w:r>
+    </w:p>
+    <w:p>
+      <w:r>
+        <w:t>Steve work with Sloan with some questions on angular and test standardization on Jasmine, local get directory and key files, Steve working engine angular learning.</w:t>
+      </w:r>
+    </w:p>
+    <w:p>
+      <w:r>
+        <w:t xml:space="preserve">Moffitt – pushing </w:t>
+      </w:r>
+      <w:r>
+        <w:t>GIT</w:t>
+      </w:r>
+      <w:r>
+        <w:t xml:space="preserve"> issues working with Sloan, will be out next week Emad is backup</w:t>
+      </w:r>
+    </w:p>
+    <w:p>
+      <w:r>
+        <w:t>Andrew – working profile page UI, needs backend support</w:t>
+      </w:r>
+    </w:p>
+    <w:p>
+      <w:r>
+        <w:t>Emad almost done with registration,</w:t>
+      </w:r>
+    </w:p>
+    <w:p>
+      <w:r>
+        <w:t>Sloan – reminds everyone to pull before push then re-bash, needs backend functionality to continue also</w:t>
+      </w:r>
+    </w:p>
+    <w:p>
+      <w:r>
+        <w:t>David working catch up with Java and spring using O’Reilly course</w:t>
+      </w:r>
+    </w:p>
+    <w:p/>
+    <w:p/>
+    <w:p>
+      <w:pPr>
+        <w:pStyle w:val="Heading1"/>
+      </w:pPr>
+      <w:r>
+        <w:t>S</w:t>
+      </w:r>
+      <w:r>
+        <w:t xml:space="preserve">crum </w:t>
+      </w:r>
+      <w:r>
+        <w:t>3/</w:t>
+      </w:r>
+      <w:r>
+        <w:t>28</w:t>
+      </w:r>
+    </w:p>
+    <w:p>
+      <w:r>
+        <w:t>David – working on spring</w:t>
+      </w:r>
+      <w:r>
+        <w:t xml:space="preserve"> and with Emad on </w:t>
+      </w:r>
+      <w:proofErr w:type="spellStart"/>
+      <w:r>
+        <w:t>restfulAPI</w:t>
+      </w:r>
+      <w:proofErr w:type="spellEnd"/>
+    </w:p>
+    <w:p>
+      <w:r>
+        <w:t>Moffitt – working back and unit tests, first Russell API code, working on user profile, next step is to get user interests tied in</w:t>
+      </w:r>
+    </w:p>
+    <w:p>
+      <w:r>
+        <w:t>Emad reports 90% done with registration backend, working on unit tests</w:t>
+      </w:r>
+    </w:p>
+    <w:p>
+      <w:r>
+        <w:lastRenderedPageBreak/>
+        <w:t>Sloan – working on get hub and data review, user detail object, expects to be done with edit profile and registration, merging Emad and Moffitt files</w:t>
+      </w:r>
+    </w:p>
+    <w:p>
+      <w:r>
+        <w:t>Steve – working angular testing unit and end to end</w:t>
+      </w:r>
+    </w:p>
+    <w:p/>
+    <w:p/>
+    <w:p>
+      <w:pPr>
+        <w:pStyle w:val="Heading1"/>
+      </w:pPr>
+      <w:r>
+        <w:t>S</w:t>
+      </w:r>
+      <w:r>
+        <w:t xml:space="preserve">crum </w:t>
+      </w:r>
+      <w:r>
+        <w:t>3/</w:t>
+      </w:r>
+      <w:r>
+        <w:t>29</w:t>
+      </w:r>
+    </w:p>
+    <w:p>
+      <w:r>
+        <w:t>roadblocks – none</w:t>
+      </w:r>
+    </w:p>
+    <w:p>
+      <w:r>
+        <w:t>Sloan getting compile errors on new user registration service</w:t>
+      </w:r>
+    </w:p>
+    <w:p>
+      <w:r>
+        <w:t>Moffitt user wrench.java build user record from user detail – empty constructor – just not finalized target completion Monday, then merge code; expect to start matchmaking engine Thursday</w:t>
+      </w:r>
+    </w:p>
+    <w:p>
+      <w:r>
+        <w:t>Andrew specs to be working on UI this weekend</w:t>
+      </w:r>
+    </w:p>
+    <w:p>
+      <w:r>
+        <w:t>Steve – continue as above</w:t>
+      </w:r>
+    </w:p>
+    <w:p>
+      <w:r>
+        <w:t>Sloan – continues on prior projects</w:t>
+      </w:r>
+    </w:p>
+    <w:p>
+      <w:pPr>
+        <w:pStyle w:val="Heading1"/>
+      </w:pPr>
+      <w:r>
+        <w:t>S</w:t>
+      </w:r>
+      <w:r>
+        <w:t xml:space="preserve">crum </w:t>
+      </w:r>
+      <w:r>
+        <w:t>4/1</w:t>
+      </w:r>
+    </w:p>
+    <w:p>
+      <w:r>
+        <w:t>Moffitt – working registration and profile controllers needs to merge code with Emad. Question comes up how are we handling user ID tracking: cookies, session ID, URL ID in spring and past as variable, user object in local storage – user object in local storage agreed</w:t>
+      </w:r>
+    </w:p>
+    <w:p>
+      <w:r>
+        <w:t>Emad – working location model, user definition table, having trouble accessing database – problem fixed on call with David’s help, ready to push again, has ZIP Code and location issues resolved and synced, registration nearly done,</w:t>
+      </w:r>
+    </w:p>
+    <w:p>
+      <w:r>
+        <w:t xml:space="preserve">David – recommends using </w:t>
+      </w:r>
+      <w:proofErr w:type="spellStart"/>
+      <w:r>
+        <w:t>dbeaver</w:t>
+      </w:r>
+      <w:proofErr w:type="spellEnd"/>
+      <w:r>
+        <w:t xml:space="preserve"> to access database space set details via email, working data backup and password update</w:t>
+      </w:r>
+    </w:p>
+    <w:p>
+      <w:r>
+        <w:t>Andrew contact page UI almost done will work with Sloan to complete</w:t>
+      </w:r>
+    </w:p>
+    <w:p>
+      <w:r>
+        <w:t>Sloan – Ridge page in database done unit tests</w:t>
+      </w:r>
+    </w:p>
+    <w:p>
+      <w:r>
+        <w:t>Steve expect to be running from when tests Wednesday setting up environment and continuing training</w:t>
+      </w:r>
+    </w:p>
+    <w:p>
+      <w:pPr>
+        <w:pStyle w:val="Heading1"/>
+      </w:pPr>
+      <w:r>
+        <w:t xml:space="preserve">Scrum </w:t>
+      </w:r>
+      <w:r>
+        <w:t>4/2</w:t>
+      </w:r>
+    </w:p>
+    <w:p>
+      <w:r>
+        <w:t xml:space="preserve">meeting held with </w:t>
+      </w:r>
+      <w:proofErr w:type="gramStart"/>
+      <w:r>
+        <w:t>team</w:t>
+      </w:r>
+      <w:r>
+        <w:t>,</w:t>
+      </w:r>
+      <w:proofErr w:type="gramEnd"/>
+      <w:r>
+        <w:t xml:space="preserve"> Steve missed the call due to</w:t>
+      </w:r>
+      <w:r>
+        <w:t xml:space="preserve"> unexpected </w:t>
+      </w:r>
+      <w:r>
+        <w:t>personal issues so no notes no recording</w:t>
+      </w:r>
+    </w:p>
+    <w:p>
+      <w:pPr>
+        <w:pStyle w:val="Heading1"/>
+      </w:pPr>
+      <w:r>
+        <w:t xml:space="preserve">Scrum </w:t>
+      </w:r>
+      <w:r>
+        <w:t>4/3</w:t>
+      </w:r>
+    </w:p>
+    <w:p>
+      <w:r>
+        <w:t>Sloan – caught up on UI front end waiting for backend functions to be complete, work with the Emad to fix loader issues</w:t>
+      </w:r>
+    </w:p>
+    <w:p>
+      <w:r>
+        <w:t>Emad – pushed updates to get hub, working on unit tests for backend registration, needs to sync with Moffitt for backend, ready to push recent updates</w:t>
+      </w:r>
+    </w:p>
+    <w:p>
+      <w:r>
+        <w:t>Steve - expecting to work from when testing Sloan, Sloan reports front and compile issues fixed, discussion to upgrade Jasmine and Carma – decision to cancel and stick with current default loads as cold will poll the correct versions</w:t>
+      </w:r>
+    </w:p>
+    <w:p>
+      <w:pPr>
+        <w:pStyle w:val="Heading1"/>
+      </w:pPr>
+      <w:r>
+        <w:t xml:space="preserve">Scrum </w:t>
+      </w:r>
+      <w:r>
+        <w:t>4/4</w:t>
+      </w:r>
+    </w:p>
+    <w:p>
+      <w:r>
+        <w:t>low attendance general discussion on user registration, profile service,</w:t>
+      </w:r>
+      <w:r>
+        <w:t xml:space="preserve"> working handlers for users, unit tests, Emad and Moffitt work through issues live via Skype call for backend.</w:t>
+      </w:r>
+    </w:p>
+    <w:p>
+      <w:pPr>
+        <w:pStyle w:val="Heading1"/>
+      </w:pPr>
+      <w:r>
+        <w:t xml:space="preserve">Scrum </w:t>
+      </w:r>
+      <w:r>
+        <w:t>4/5</w:t>
+      </w:r>
+    </w:p>
+    <w:p>
+      <w:r>
+        <w:t xml:space="preserve">only two people done via email, Steve needs to get docs updated in repo and set up </w:t>
+      </w:r>
+      <w:r>
+        <w:t>deliverables’</w:t>
+      </w:r>
+      <w:r>
+        <w:t xml:space="preserve"> status for Monday meeting</w:t>
       </w:r>
     </w:p>
     <w:sectPr>
@@ -374,7 +711,7 @@
       </w:pPr>
     </w:pPrDefault>
   </w:docDefaults>
-  <w:latentStyles w:defLockedState="0" w:defUIPriority="99" w:defSemiHidden="0" w:defUnhideWhenUsed="0" w:defQFormat="0" w:count="375">
+  <w:latentStyles w:defLockedState="0" w:defUIPriority="99" w:defSemiHidden="0" w:defUnhideWhenUsed="0" w:defQFormat="0" w:count="376">
     <w:lsdException w:name="Normal" w:uiPriority="0" w:qFormat="1"/>
     <w:lsdException w:name="heading 1" w:uiPriority="9" w:qFormat="1"/>
     <w:lsdException w:name="heading 2" w:semiHidden="1" w:uiPriority="9" w:unhideWhenUsed="1" w:qFormat="1"/>
@@ -750,6 +1087,7 @@
     <w:lsdException w:name="Smart Hyperlink" w:semiHidden="1" w:unhideWhenUsed="1"/>
     <w:lsdException w:name="Hashtag" w:semiHidden="1" w:unhideWhenUsed="1"/>
     <w:lsdException w:name="Unresolved Mention" w:semiHidden="1" w:unhideWhenUsed="1"/>
+    <w:lsdException w:name="Smart Link" w:semiHidden="1" w:unhideWhenUsed="1"/>
   </w:latentStyles>
   <w:style w:type="paragraph" w:default="1" w:styleId="Normal">
     <w:name w:val="Normal"/>

</xml_diff>

<commit_message>
update DOCs for wk2 sprint2 (#22)
</commit_message>
<xml_diff>
--- a/DOCs/6733 Team2 Sprint2 Plan_Scrums .docx
+++ b/DOCs/6733 Team2 Sprint2 Plan_Scrums .docx
@@ -41,6 +41,11 @@
           <w:t>https://github.com/sloanlipman/ksu-swe-6733-gaming-matchmaker</w:t>
         </w:r>
       </w:hyperlink>
+    </w:p>
+    <w:p>
+      <w:r>
+        <w:t>Due to issues loading Trello backups to GIT they will be stored in OneDrive</w:t>
+      </w:r>
     </w:p>
     <w:p/>
     <w:p>
@@ -74,6 +79,28 @@
     </w:p>
     <w:p/>
     <w:p>
+      <w:bookmarkStart w:id="0" w:name="_GoBack"/>
+      <w:bookmarkEnd w:id="0"/>
+      <w:r>
+        <w:t>Trello</w:t>
+      </w:r>
+    </w:p>
+    <w:p>
+      <w:hyperlink r:id="rId7" w:history="1">
+        <w:r>
+          <w:rPr>
+            <w:rStyle w:val="Hyperlink"/>
+          </w:rPr>
+          <w:t>https://trello.com/b/Mn5Ftara/6733team2project</w:t>
+        </w:r>
+      </w:hyperlink>
+    </w:p>
+    <w:p>
+      <w:r>
+        <w:t>Project task documentation</w:t>
+      </w:r>
+    </w:p>
+    <w:p>
       <w:pPr>
         <w:pStyle w:val="Heading1"/>
       </w:pPr>
@@ -150,7 +177,15 @@
         </w:numPr>
       </w:pPr>
       <w:r>
-        <w:t>Agreed that focus should be to key functionality for working prototype vs full fledged app, time is limited</w:t>
+        <w:t xml:space="preserve">Agreed that focus should be to key functionality for working prototype vs </w:t>
+      </w:r>
+      <w:proofErr w:type="spellStart"/>
+      <w:r>
+        <w:t>full fledged</w:t>
+      </w:r>
+      <w:proofErr w:type="spellEnd"/>
+      <w:r>
+        <w:t xml:space="preserve"> app, time is limited</w:t>
       </w:r>
     </w:p>
     <w:p>
@@ -164,19 +199,15 @@
       <w:r>
         <w:t xml:space="preserve">Discussed team availability during this Sprint, several </w:t>
       </w:r>
-      <w:proofErr w:type="spellStart"/>
-      <w:r>
-        <w:t>pople</w:t>
-      </w:r>
-      <w:proofErr w:type="spellEnd"/>
+      <w:r>
+        <w:t>people</w:t>
+      </w:r>
       <w:r>
         <w:t xml:space="preserve"> will be out </w:t>
       </w:r>
-      <w:proofErr w:type="spellStart"/>
-      <w:r>
-        <w:t>comminucation</w:t>
-      </w:r>
-      <w:proofErr w:type="spellEnd"/>
+      <w:r>
+        <w:t>communication</w:t>
+      </w:r>
       <w:r>
         <w:t xml:space="preserve"> will be via email and Slack</w:t>
       </w:r>
@@ -215,15 +246,321 @@
     </w:p>
     <w:p>
       <w:r>
-        <w:t xml:space="preserve">General discussion, Team members working on self-training in Angular and Spring to be able to spread out work more in this Sprint.   Updates to repo for Code Merges and  Code Coverage posted to Repo, decision to go with screen shots for </w:t>
+        <w:t xml:space="preserve">General discussion, Team members working on self-training in Angular and Spring to be able to spread out work more in this Sprint.   Updates to repo for Code Merges </w:t>
+      </w:r>
+      <w:r>
+        <w:t>and Code</w:t>
+      </w:r>
+      <w:r>
+        <w:t xml:space="preserve"> Coverage posted to Repo, decision to go with screen shots for </w:t>
       </w:r>
       <w:r>
         <w:t>coverage</w:t>
       </w:r>
-      <w:bookmarkStart w:id="0" w:name="_GoBack"/>
-      <w:bookmarkEnd w:id="0"/>
       <w:r>
         <w:t xml:space="preserve"> vs a Word file summary.</w:t>
+      </w:r>
+    </w:p>
+    <w:p/>
+    <w:p>
+      <w:pPr>
+        <w:pStyle w:val="Heading1"/>
+      </w:pPr>
+      <w:r>
+        <w:t xml:space="preserve">Scrum 3/27 </w:t>
+      </w:r>
+      <w:r>
+        <w:t xml:space="preserve"> </w:t>
+      </w:r>
+    </w:p>
+    <w:p>
+      <w:r>
+        <w:t>Steve work with Sloan with some questions on angular and test standardization on Jasmine, local get directory and key files, Steve working engine angular learning.</w:t>
+      </w:r>
+    </w:p>
+    <w:p>
+      <w:r>
+        <w:t xml:space="preserve">Moffitt – pushing </w:t>
+      </w:r>
+      <w:r>
+        <w:t>GIT</w:t>
+      </w:r>
+      <w:r>
+        <w:t xml:space="preserve"> issues working with Sloan, will be out next week Emad is backup</w:t>
+      </w:r>
+    </w:p>
+    <w:p>
+      <w:r>
+        <w:t>Andrew – working profile page UI, needs backend support</w:t>
+      </w:r>
+    </w:p>
+    <w:p>
+      <w:r>
+        <w:t>Emad almost done with registration,</w:t>
+      </w:r>
+    </w:p>
+    <w:p>
+      <w:r>
+        <w:t>Sloan – reminds everyone to pull before push then re-bash, needs backend functionality to continue also</w:t>
+      </w:r>
+    </w:p>
+    <w:p>
+      <w:r>
+        <w:t>David working catch up with Java and spring using O’Reilly course</w:t>
+      </w:r>
+    </w:p>
+    <w:p/>
+    <w:p/>
+    <w:p>
+      <w:pPr>
+        <w:pStyle w:val="Heading1"/>
+      </w:pPr>
+      <w:r>
+        <w:t>S</w:t>
+      </w:r>
+      <w:r>
+        <w:t xml:space="preserve">crum </w:t>
+      </w:r>
+      <w:r>
+        <w:t>3/</w:t>
+      </w:r>
+      <w:r>
+        <w:t>28</w:t>
+      </w:r>
+    </w:p>
+    <w:p>
+      <w:r>
+        <w:t>David – working on spring</w:t>
+      </w:r>
+      <w:r>
+        <w:t xml:space="preserve"> and with Emad on </w:t>
+      </w:r>
+      <w:proofErr w:type="spellStart"/>
+      <w:r>
+        <w:t>restfulAPI</w:t>
+      </w:r>
+      <w:proofErr w:type="spellEnd"/>
+    </w:p>
+    <w:p>
+      <w:r>
+        <w:t>Moffitt – working back and unit tests, first Russell API code, working on user profile, next step is to get user interests tied in</w:t>
+      </w:r>
+    </w:p>
+    <w:p>
+      <w:r>
+        <w:t>Emad reports 90% done with registration backend, working on unit tests</w:t>
+      </w:r>
+    </w:p>
+    <w:p>
+      <w:r>
+        <w:lastRenderedPageBreak/>
+        <w:t>Sloan – working on get hub and data review, user detail object, expects to be done with edit profile and registration, merging Emad and Moffitt files</w:t>
+      </w:r>
+    </w:p>
+    <w:p>
+      <w:r>
+        <w:t>Steve – working angular testing unit and end to end</w:t>
+      </w:r>
+    </w:p>
+    <w:p/>
+    <w:p/>
+    <w:p>
+      <w:pPr>
+        <w:pStyle w:val="Heading1"/>
+      </w:pPr>
+      <w:r>
+        <w:t>S</w:t>
+      </w:r>
+      <w:r>
+        <w:t xml:space="preserve">crum </w:t>
+      </w:r>
+      <w:r>
+        <w:t>3/</w:t>
+      </w:r>
+      <w:r>
+        <w:t>29</w:t>
+      </w:r>
+    </w:p>
+    <w:p>
+      <w:r>
+        <w:t>roadblocks – none</w:t>
+      </w:r>
+    </w:p>
+    <w:p>
+      <w:r>
+        <w:t>Sloan getting compile errors on new user registration service</w:t>
+      </w:r>
+    </w:p>
+    <w:p>
+      <w:r>
+        <w:t>Moffitt user wrench.java build user record from user detail – empty constructor – just not finalized target completion Monday, then merge code; expect to start matchmaking engine Thursday</w:t>
+      </w:r>
+    </w:p>
+    <w:p>
+      <w:r>
+        <w:t>Andrew specs to be working on UI this weekend</w:t>
+      </w:r>
+    </w:p>
+    <w:p>
+      <w:r>
+        <w:t>Steve – continue as above</w:t>
+      </w:r>
+    </w:p>
+    <w:p>
+      <w:r>
+        <w:t>Sloan – continues on prior projects</w:t>
+      </w:r>
+    </w:p>
+    <w:p>
+      <w:pPr>
+        <w:pStyle w:val="Heading1"/>
+      </w:pPr>
+      <w:r>
+        <w:t>S</w:t>
+      </w:r>
+      <w:r>
+        <w:t xml:space="preserve">crum </w:t>
+      </w:r>
+      <w:r>
+        <w:t>4/1</w:t>
+      </w:r>
+    </w:p>
+    <w:p>
+      <w:r>
+        <w:t>Moffitt – working registration and profile controllers needs to merge code with Emad. Question comes up how are we handling user ID tracking: cookies, session ID, URL ID in spring and past as variable, user object in local storage – user object in local storage agreed</w:t>
+      </w:r>
+    </w:p>
+    <w:p>
+      <w:r>
+        <w:t>Emad – working location model, user definition table, having trouble accessing database – problem fixed on call with David’s help, ready to push again, has ZIP Code and location issues resolved and synced, registration nearly done,</w:t>
+      </w:r>
+    </w:p>
+    <w:p>
+      <w:r>
+        <w:t xml:space="preserve">David – recommends using </w:t>
+      </w:r>
+      <w:proofErr w:type="spellStart"/>
+      <w:r>
+        <w:t>dbeaver</w:t>
+      </w:r>
+      <w:proofErr w:type="spellEnd"/>
+      <w:r>
+        <w:t xml:space="preserve"> to access database space set details via email, working data backup and password update</w:t>
+      </w:r>
+    </w:p>
+    <w:p>
+      <w:r>
+        <w:t>Andrew contact page UI almost done will work with Sloan to complete</w:t>
+      </w:r>
+    </w:p>
+    <w:p>
+      <w:r>
+        <w:t>Sloan – Ridge page in database done unit tests</w:t>
+      </w:r>
+    </w:p>
+    <w:p>
+      <w:r>
+        <w:t>Steve expect to be running from when tests Wednesday setting up environment and continuing training</w:t>
+      </w:r>
+    </w:p>
+    <w:p>
+      <w:pPr>
+        <w:pStyle w:val="Heading1"/>
+      </w:pPr>
+      <w:r>
+        <w:t xml:space="preserve">Scrum </w:t>
+      </w:r>
+      <w:r>
+        <w:t>4/2</w:t>
+      </w:r>
+    </w:p>
+    <w:p>
+      <w:r>
+        <w:t xml:space="preserve">meeting held with </w:t>
+      </w:r>
+      <w:proofErr w:type="gramStart"/>
+      <w:r>
+        <w:t>team</w:t>
+      </w:r>
+      <w:r>
+        <w:t>,</w:t>
+      </w:r>
+      <w:proofErr w:type="gramEnd"/>
+      <w:r>
+        <w:t xml:space="preserve"> Steve missed the call due to</w:t>
+      </w:r>
+      <w:r>
+        <w:t xml:space="preserve"> unexpected </w:t>
+      </w:r>
+      <w:r>
+        <w:t>personal issues so no notes no recording</w:t>
+      </w:r>
+    </w:p>
+    <w:p>
+      <w:pPr>
+        <w:pStyle w:val="Heading1"/>
+      </w:pPr>
+      <w:r>
+        <w:t xml:space="preserve">Scrum </w:t>
+      </w:r>
+      <w:r>
+        <w:t>4/3</w:t>
+      </w:r>
+    </w:p>
+    <w:p>
+      <w:r>
+        <w:t>Sloan – caught up on UI front end waiting for backend functions to be complete, work with the Emad to fix loader issues</w:t>
+      </w:r>
+    </w:p>
+    <w:p>
+      <w:r>
+        <w:t>Emad – pushed updates to get hub, working on unit tests for backend registration, needs to sync with Moffitt for backend, ready to push recent updates</w:t>
+      </w:r>
+    </w:p>
+    <w:p>
+      <w:r>
+        <w:t>Steve - expecting to work from when testing Sloan, Sloan reports front and compile issues fixed, discussion to upgrade Jasmine and Carma – decision to cancel and stick with current default loads as cold will poll the correct versions</w:t>
+      </w:r>
+    </w:p>
+    <w:p>
+      <w:pPr>
+        <w:pStyle w:val="Heading1"/>
+      </w:pPr>
+      <w:r>
+        <w:t xml:space="preserve">Scrum </w:t>
+      </w:r>
+      <w:r>
+        <w:t>4/4</w:t>
+      </w:r>
+    </w:p>
+    <w:p>
+      <w:r>
+        <w:t>low attendance general discussion on user registration, profile service,</w:t>
+      </w:r>
+      <w:r>
+        <w:t xml:space="preserve"> working handlers for users, unit tests, Emad and Moffitt work through issues live via Skype call for backend.</w:t>
+      </w:r>
+    </w:p>
+    <w:p>
+      <w:pPr>
+        <w:pStyle w:val="Heading1"/>
+      </w:pPr>
+      <w:r>
+        <w:t xml:space="preserve">Scrum </w:t>
+      </w:r>
+      <w:r>
+        <w:t>4/5</w:t>
+      </w:r>
+    </w:p>
+    <w:p>
+      <w:r>
+        <w:t xml:space="preserve">only two people done via email, Steve needs to get docs updated in repo and set up </w:t>
+      </w:r>
+      <w:r>
+        <w:t>deliverables’</w:t>
+      </w:r>
+      <w:r>
+        <w:t xml:space="preserve"> status for Monday meeting</w:t>
       </w:r>
     </w:p>
     <w:sectPr>
@@ -374,7 +711,7 @@
       </w:pPr>
     </w:pPrDefault>
   </w:docDefaults>
-  <w:latentStyles w:defLockedState="0" w:defUIPriority="99" w:defSemiHidden="0" w:defUnhideWhenUsed="0" w:defQFormat="0" w:count="375">
+  <w:latentStyles w:defLockedState="0" w:defUIPriority="99" w:defSemiHidden="0" w:defUnhideWhenUsed="0" w:defQFormat="0" w:count="376">
     <w:lsdException w:name="Normal" w:uiPriority="0" w:qFormat="1"/>
     <w:lsdException w:name="heading 1" w:uiPriority="9" w:qFormat="1"/>
     <w:lsdException w:name="heading 2" w:semiHidden="1" w:uiPriority="9" w:unhideWhenUsed="1" w:qFormat="1"/>
@@ -750,6 +1087,7 @@
     <w:lsdException w:name="Smart Hyperlink" w:semiHidden="1" w:unhideWhenUsed="1"/>
     <w:lsdException w:name="Hashtag" w:semiHidden="1" w:unhideWhenUsed="1"/>
     <w:lsdException w:name="Unresolved Mention" w:semiHidden="1" w:unhideWhenUsed="1"/>
+    <w:lsdException w:name="Smart Link" w:semiHidden="1" w:unhideWhenUsed="1"/>
   </w:latentStyles>
   <w:style w:type="paragraph" w:default="1" w:styleId="Normal">
     <w:name w:val="Normal"/>

</xml_diff>